<commit_message>
pridėta beveik padarytas antras lab
</commit_message>
<xml_diff>
--- a/Marius Krajauskas IF2Ai-2.docx
+++ b/Marius Krajauskas IF2Ai-2.docx
@@ -418,7 +418,9 @@
         <w:lastRenderedPageBreak/>
         <w:t>TECHNINĖ UŽDUOTIS</w:t>
       </w:r>
+      <w:bookmarkStart w:id="1" w:name="_GoBack"/>
       <w:bookmarkEnd w:id="0"/>
+      <w:bookmarkEnd w:id="1"/>
     </w:p>
     <w:p>
       <w:pPr>
@@ -755,12 +757,7 @@
           <w:tab w:val="right" w:leader="dot" w:pos="9628"/>
         </w:tabs>
         <w:rPr>
-          <w:rFonts w:asciiTheme="minorHAnsi" w:eastAsiaTheme="minorEastAsia" w:hAnsiTheme="minorHAnsi" w:cstheme="minorBidi"/>
           <w:noProof/>
-          <w:kern w:val="0"/>
-          <w:sz w:val="22"/>
-          <w:szCs w:val="22"/>
-          <w:lang w:val="en-US" w:eastAsia="en-US" w:bidi="ar-SA"/>
         </w:rPr>
       </w:pPr>
       <w:hyperlink w:anchor="_Toc398703888" w:history="1">
@@ -814,6 +811,7 @@
         </w:r>
       </w:hyperlink>
     </w:p>
+    <w:p/>
     <w:p>
       <w:pPr>
         <w:pStyle w:val="BDTEKSTAS"/>
@@ -830,23 +828,30 @@
     </w:p>
     <w:p>
       <w:pPr>
-        <w:pStyle w:val="BDNUM-SKYRIUS"/>
-        <w:ind w:left="1080"/>
-        <w:rPr>
-          <w:sz w:val="30"/>
-          <w:szCs w:val="30"/>
-        </w:rPr>
-      </w:pPr>
-      <w:bookmarkStart w:id="1" w:name="_Toc398703886"/>
-      <w:r>
-        <w:rPr>
-          <w:sz w:val="30"/>
-          <w:szCs w:val="30"/>
+        <w:pStyle w:val="Heading4"/>
+        <w:rPr>
+          <w:rStyle w:val="IntenseReference"/>
+          <w:b w:val="0"/>
+          <w:bCs w:val="0"/>
+          <w:smallCaps w:val="0"/>
+          <w:color w:val="365F91" w:themeColor="accent1" w:themeShade="BF"/>
+          <w:spacing w:val="0"/>
+        </w:rPr>
+      </w:pPr>
+      <w:bookmarkStart w:id="2" w:name="_Toc398703886"/>
+      <w:r>
+        <w:rPr>
+          <w:rStyle w:val="IntenseReference"/>
+          <w:b w:val="0"/>
+          <w:bCs w:val="0"/>
+          <w:smallCaps w:val="0"/>
+          <w:color w:val="365F91" w:themeColor="accent1" w:themeShade="BF"/>
+          <w:spacing w:val="0"/>
         </w:rPr>
         <w:lastRenderedPageBreak/>
         <w:t>1 laboratorinis darbas. Užduoties parengimas.</w:t>
       </w:r>
-      <w:bookmarkEnd w:id="1"/>
+      <w:bookmarkEnd w:id="2"/>
     </w:p>
     <w:p>
       <w:pPr>
@@ -857,7 +862,7 @@
           <w:szCs w:val="28"/>
         </w:rPr>
       </w:pPr>
-      <w:bookmarkStart w:id="2" w:name="_Toc398703887"/>
+      <w:bookmarkStart w:id="3" w:name="_Toc398703887"/>
       <w:r>
         <w:rPr>
           <w:sz w:val="28"/>
@@ -865,7 +870,7 @@
         </w:rPr>
         <w:t>Komandos sudarymas.</w:t>
       </w:r>
-      <w:bookmarkEnd w:id="2"/>
+      <w:bookmarkEnd w:id="3"/>
     </w:p>
     <w:p>
       <w:pPr>
@@ -1028,7 +1033,7 @@
           <w:szCs w:val="28"/>
         </w:rPr>
       </w:pPr>
-      <w:bookmarkStart w:id="3" w:name="_Toc398703888"/>
+      <w:bookmarkStart w:id="4" w:name="_Toc398703888"/>
       <w:r>
         <w:rPr>
           <w:sz w:val="28"/>
@@ -1036,7 +1041,7 @@
         </w:rPr>
         <w:t>Kuriamos sistemos aprašymas.</w:t>
       </w:r>
-      <w:bookmarkEnd w:id="3"/>
+      <w:bookmarkEnd w:id="4"/>
     </w:p>
     <w:p>
       <w:r>
@@ -3425,8 +3430,79 @@
           <w:lang w:val="en-US" w:bidi="ar-SA"/>
         </w:rPr>
       </w:pPr>
-      <w:bookmarkStart w:id="4" w:name="_GoBack"/>
-      <w:bookmarkEnd w:id="4"/>
+    </w:p>
+    <w:p>
+      <w:pPr>
+        <w:rPr>
+          <w:rFonts w:ascii="TimesNewRomanPSMT" w:hAnsi="TimesNewRomanPSMT" w:cs="TimesNewRomanPSMT"/>
+          <w:kern w:val="0"/>
+          <w:sz w:val="21"/>
+          <w:szCs w:val="21"/>
+          <w:lang w:val="en-US" w:bidi="ar-SA"/>
+        </w:rPr>
+      </w:pPr>
+      <w:r>
+        <w:rPr>
+          <w:rFonts w:ascii="TimesNewRomanPSMT" w:hAnsi="TimesNewRomanPSMT" w:cs="TimesNewRomanPSMT"/>
+          <w:kern w:val="0"/>
+          <w:sz w:val="21"/>
+          <w:szCs w:val="21"/>
+          <w:lang w:val="en-US" w:bidi="ar-SA"/>
+        </w:rPr>
+        <w:br w:type="page"/>
+      </w:r>
+    </w:p>
+    <w:p>
+      <w:pPr>
+        <w:widowControl/>
+        <w:suppressAutoHyphens w:val="0"/>
+        <w:autoSpaceDE w:val="0"/>
+        <w:adjustRightInd w:val="0"/>
+        <w:textAlignment w:val="auto"/>
+        <w:rPr>
+          <w:rStyle w:val="IntenseReference"/>
+        </w:rPr>
+      </w:pPr>
+      <w:r>
+        <w:rPr>
+          <w:rStyle w:val="IntenseReference"/>
+        </w:rPr>
+        <w:lastRenderedPageBreak/>
+        <w:t xml:space="preserve">2 Laboratorinis darbas. Funkcinių </w:t>
+      </w:r>
+      <w:proofErr w:type="spellStart"/>
+      <w:r>
+        <w:rPr>
+          <w:rStyle w:val="IntenseReference"/>
+        </w:rPr>
+        <w:t>reiklavimų</w:t>
+      </w:r>
+      <w:proofErr w:type="spellEnd"/>
+      <w:r>
+        <w:rPr>
+          <w:rStyle w:val="IntenseReference"/>
+        </w:rPr>
+        <w:t xml:space="preserve"> sudarymas</w:t>
+      </w:r>
+    </w:p>
+    <w:p>
+      <w:pPr>
+        <w:widowControl/>
+        <w:suppressAutoHyphens w:val="0"/>
+        <w:autoSpaceDE w:val="0"/>
+        <w:adjustRightInd w:val="0"/>
+        <w:textAlignment w:val="auto"/>
+        <w:rPr>
+          <w:rStyle w:val="IntenseReference"/>
+        </w:rPr>
+      </w:pPr>
+    </w:p>
+    <w:p>
+      <w:pPr>
+        <w:rPr>
+          <w:rStyle w:val="IntenseReference"/>
+        </w:rPr>
+      </w:pPr>
     </w:p>
     <w:sectPr>
       <w:footerReference w:type="first" r:id="rId11"/>
@@ -4684,6 +4760,29 @@
     <w:rPr>
       <w:b/>
       <w:bCs/>
+    </w:rPr>
+  </w:style>
+  <w:style w:type="paragraph" w:styleId="Heading4">
+    <w:name w:val="heading 4"/>
+    <w:basedOn w:val="Normal"/>
+    <w:next w:val="Normal"/>
+    <w:link w:val="Heading4Char"/>
+    <w:uiPriority w:val="9"/>
+    <w:unhideWhenUsed/>
+    <w:qFormat/>
+    <w:rsid w:val="00402F58"/>
+    <w:pPr>
+      <w:keepNext/>
+      <w:keepLines/>
+      <w:spacing w:before="40"/>
+      <w:outlineLvl w:val="3"/>
+    </w:pPr>
+    <w:rPr>
+      <w:rFonts w:asciiTheme="majorHAnsi" w:eastAsiaTheme="majorEastAsia" w:hAnsiTheme="majorHAnsi" w:cs="Mangal"/>
+      <w:i/>
+      <w:iCs/>
+      <w:color w:val="365F91" w:themeColor="accent1" w:themeShade="BF"/>
+      <w:szCs w:val="21"/>
     </w:rPr>
   </w:style>
   <w:style w:type="character" w:default="1" w:styleId="DefaultParagraphFont">
@@ -5145,7 +5244,6 @@
     <w:uiPriority w:val="59"/>
     <w:rsid w:val="00A8170A"/>
     <w:tblPr>
-      <w:tblInd w:w="0" w:type="dxa"/>
       <w:tblBorders>
         <w:top w:val="single" w:sz="4" w:space="0" w:color="auto"/>
         <w:left w:val="single" w:sz="4" w:space="0" w:color="auto"/>
@@ -5154,13 +5252,35 @@
         <w:insideH w:val="single" w:sz="4" w:space="0" w:color="auto"/>
         <w:insideV w:val="single" w:sz="4" w:space="0" w:color="auto"/>
       </w:tblBorders>
-      <w:tblCellMar>
-        <w:top w:w="0" w:type="dxa"/>
-        <w:left w:w="108" w:type="dxa"/>
-        <w:bottom w:w="0" w:type="dxa"/>
-        <w:right w:w="108" w:type="dxa"/>
-      </w:tblCellMar>
     </w:tblPr>
+  </w:style>
+  <w:style w:type="character" w:styleId="IntenseReference">
+    <w:name w:val="Intense Reference"/>
+    <w:basedOn w:val="DefaultParagraphFont"/>
+    <w:uiPriority w:val="32"/>
+    <w:qFormat/>
+    <w:rsid w:val="00402F58"/>
+    <w:rPr>
+      <w:b/>
+      <w:bCs/>
+      <w:smallCaps/>
+      <w:color w:val="4F81BD" w:themeColor="accent1"/>
+      <w:spacing w:val="5"/>
+    </w:rPr>
+  </w:style>
+  <w:style w:type="character" w:customStyle="1" w:styleId="Heading4Char">
+    <w:name w:val="Heading 4 Char"/>
+    <w:basedOn w:val="DefaultParagraphFont"/>
+    <w:link w:val="Heading4"/>
+    <w:uiPriority w:val="9"/>
+    <w:rsid w:val="00402F58"/>
+    <w:rPr>
+      <w:rFonts w:asciiTheme="majorHAnsi" w:eastAsiaTheme="majorEastAsia" w:hAnsiTheme="majorHAnsi" w:cs="Mangal"/>
+      <w:i/>
+      <w:iCs/>
+      <w:color w:val="365F91" w:themeColor="accent1" w:themeShade="BF"/>
+      <w:szCs w:val="21"/>
+    </w:rPr>
   </w:style>
 </w:styles>
 </file>
@@ -5455,7 +5575,7 @@
 </file>
 
 <file path=customXml/itemProps1.xml><?xml version="1.0" encoding="utf-8"?>
-<ds:datastoreItem xmlns:ds="http://schemas.openxmlformats.org/officeDocument/2006/customXml" ds:itemID="{05760B4E-9B92-4BA8-864E-D60F3477554E}">
+<ds:datastoreItem xmlns:ds="http://schemas.openxmlformats.org/officeDocument/2006/customXml" ds:itemID="{140BD34E-2678-4585-A86A-7DC39D439256}">
   <ds:schemaRefs>
     <ds:schemaRef ds:uri="http://schemas.openxmlformats.org/officeDocument/2006/bibliography"/>
   </ds:schemaRefs>

</xml_diff>